<commit_message>
changes bulleted lists to normal text for methods so that they show up in xml
</commit_message>
<xml_diff>
--- a/data-raw/metadata/methods.docx
+++ b/data-raw/metadata/methods.docx
@@ -301,65 +301,23 @@
     </w:p>
     <w:p>
       <w:pPr>
-        <w:pStyle w:val="ListParagraph"/>
-        <w:numPr>
-          <w:ilvl w:val="0"/>
-          <w:numId w:val="3"/>
-        </w:numPr>
         <w:spacing w:after="0" w:line="240" w:lineRule="auto"/>
-        <w:ind w:left="540"/>
         <w:textAlignment w:val="baseline"/>
         <w:rPr>
           <w:rFonts w:ascii="Calibri" w:eastAsia="Calibri" w:hAnsi="Calibri" w:cs="Times New Roman"/>
         </w:rPr>
       </w:pPr>
       <w:r>
-        <w:rPr>
-          <w:rFonts w:ascii="Calibri" w:eastAsia="Calibri" w:hAnsi="Calibri" w:cs="Times New Roman"/>
-        </w:rPr>
-        <w:t>Water temperature (Celsius)</w:t>
-      </w:r>
-    </w:p>
-    <w:p>
-      <w:pPr>
-        <w:pStyle w:val="ListParagraph"/>
-        <w:numPr>
-          <w:ilvl w:val="0"/>
-          <w:numId w:val="3"/>
-        </w:numPr>
-        <w:spacing w:after="0" w:line="240" w:lineRule="auto"/>
-        <w:ind w:left="540"/>
-        <w:textAlignment w:val="baseline"/>
-        <w:rPr>
-          <w:rFonts w:ascii="Calibri" w:eastAsia="Calibri" w:hAnsi="Calibri" w:cs="Times New Roman"/>
-        </w:rPr>
-      </w:pPr>
-      <w:r>
-        <w:rPr>
-          <w:rFonts w:ascii="Calibri" w:eastAsia="Calibri" w:hAnsi="Calibri" w:cs="Times New Roman"/>
-        </w:rPr>
-        <w:t>Turbidity (Nephelometric Turbidity Units)</w:t>
-      </w:r>
-    </w:p>
-    <w:p>
-      <w:pPr>
-        <w:pStyle w:val="ListParagraph"/>
-        <w:numPr>
-          <w:ilvl w:val="0"/>
-          <w:numId w:val="3"/>
-        </w:numPr>
-        <w:spacing w:after="0" w:line="240" w:lineRule="auto"/>
-        <w:ind w:left="540"/>
-        <w:textAlignment w:val="baseline"/>
-        <w:rPr>
-          <w:rFonts w:ascii="Calibri" w:eastAsia="Calibri" w:hAnsi="Calibri" w:cs="Times New Roman"/>
-        </w:rPr>
-      </w:pPr>
-      <w:r>
-        <w:rPr>
-          <w:rFonts w:ascii="Calibri" w:eastAsia="Calibri" w:hAnsi="Calibri" w:cs="Times New Roman"/>
-        </w:rPr>
-        <w:t>Weather</w:t>
+        <w:t>Daily environmental data collected are water temperature (Celsius)</w:t>
+      </w:r>
+      <w:r>
+        <w:t xml:space="preserve">, </w:t>
+      </w:r>
+      <w:r>
+        <w:t>turbidity (Nephelometric Turbidity Units)</w:t>
+      </w:r>
+      <w:r>
+        <w:t>, and weather.</w:t>
       </w:r>
     </w:p>
     <w:p>
@@ -394,115 +352,12 @@
     </w:p>
     <w:p>
       <w:pPr>
-        <w:spacing w:after="0" w:line="240" w:lineRule="auto"/>
-        <w:textAlignment w:val="baseline"/>
-        <w:rPr>
-          <w:rFonts w:ascii="Calibri" w:eastAsia="Calibri" w:hAnsi="Calibri" w:cs="Times New Roman"/>
-        </w:rPr>
-      </w:pPr>
-      <w:r>
-        <w:rPr>
-          <w:rFonts w:ascii="Calibri" w:eastAsia="Calibri" w:hAnsi="Calibri" w:cs="Times New Roman"/>
-        </w:rPr>
-        <w:t>Fork length measurements to nearest mm taken for:  </w:t>
-      </w:r>
-    </w:p>
-    <w:p>
-      <w:pPr>
-        <w:pStyle w:val="ListParagraph"/>
-        <w:numPr>
-          <w:ilvl w:val="0"/>
-          <w:numId w:val="4"/>
-        </w:numPr>
-        <w:spacing w:after="0" w:line="240" w:lineRule="auto"/>
-        <w:ind w:left="540"/>
-        <w:textAlignment w:val="baseline"/>
-        <w:rPr>
-          <w:rFonts w:ascii="Calibri" w:eastAsia="Calibri" w:hAnsi="Calibri" w:cs="Times New Roman"/>
-        </w:rPr>
-      </w:pPr>
-      <w:r>
-        <w:rPr>
-          <w:rFonts w:ascii="Calibri" w:eastAsia="Calibri" w:hAnsi="Calibri" w:cs="Times New Roman"/>
-        </w:rPr>
-        <w:t xml:space="preserve">Chinook: 50 randomly selected of each run type </w:t>
-      </w:r>
-    </w:p>
-    <w:p>
-      <w:pPr>
-        <w:pStyle w:val="ListParagraph"/>
-        <w:numPr>
-          <w:ilvl w:val="1"/>
-          <w:numId w:val="4"/>
-        </w:numPr>
-        <w:spacing w:after="0" w:line="240" w:lineRule="auto"/>
-        <w:ind w:left="810"/>
-        <w:textAlignment w:val="baseline"/>
-        <w:rPr>
-          <w:rFonts w:ascii="Calibri" w:eastAsia="Calibri" w:hAnsi="Calibri" w:cs="Times New Roman"/>
-        </w:rPr>
-      </w:pPr>
-      <w:r>
-        <w:rPr>
-          <w:rFonts w:ascii="Calibri" w:eastAsia="Calibri" w:hAnsi="Calibri" w:cs="Times New Roman"/>
-        </w:rPr>
-        <w:t xml:space="preserve">run </w:t>
-      </w:r>
-      <w:r>
-        <w:rPr>
-          <w:rFonts w:ascii="Calibri" w:eastAsia="Calibri" w:hAnsi="Calibri" w:cs="Times New Roman"/>
-        </w:rPr>
-        <w:t xml:space="preserve">determined by Greene 1992 Length-at-Date </w:t>
-      </w:r>
-      <w:proofErr w:type="gramStart"/>
-      <w:r>
-        <w:rPr>
-          <w:rFonts w:ascii="Calibri" w:eastAsia="Calibri" w:hAnsi="Calibri" w:cs="Times New Roman"/>
-        </w:rPr>
-        <w:t>chart</w:t>
-      </w:r>
-      <w:proofErr w:type="gramEnd"/>
-    </w:p>
-    <w:p>
-      <w:pPr>
-        <w:pStyle w:val="ListParagraph"/>
-        <w:numPr>
-          <w:ilvl w:val="0"/>
-          <w:numId w:val="4"/>
-        </w:numPr>
-        <w:spacing w:after="0" w:line="240" w:lineRule="auto"/>
-        <w:ind w:left="540"/>
-        <w:textAlignment w:val="baseline"/>
-        <w:rPr>
-          <w:rFonts w:ascii="Calibri" w:eastAsia="Calibri" w:hAnsi="Calibri" w:cs="Times New Roman"/>
-        </w:rPr>
-      </w:pPr>
-      <w:r>
-        <w:rPr>
-          <w:rFonts w:ascii="Calibri" w:eastAsia="Calibri" w:hAnsi="Calibri" w:cs="Times New Roman"/>
-        </w:rPr>
-        <w:t>Steelhead: first 50 </w:t>
-      </w:r>
-    </w:p>
-    <w:p>
-      <w:pPr>
-        <w:pStyle w:val="ListParagraph"/>
-        <w:numPr>
-          <w:ilvl w:val="0"/>
-          <w:numId w:val="4"/>
-        </w:numPr>
-        <w:spacing w:after="0" w:line="240" w:lineRule="auto"/>
-        <w:ind w:left="540"/>
-        <w:textAlignment w:val="baseline"/>
-        <w:rPr>
-          <w:rFonts w:ascii="Calibri" w:eastAsia="Calibri" w:hAnsi="Calibri" w:cs="Times New Roman"/>
-        </w:rPr>
-      </w:pPr>
-      <w:r>
-        <w:rPr>
-          <w:rFonts w:ascii="Calibri" w:eastAsia="Calibri" w:hAnsi="Calibri" w:cs="Times New Roman"/>
-        </w:rPr>
-        <w:t>Non-salmonoid: up to 20 </w:t>
+        <w:rPr>
+          <w:rFonts w:ascii="Calibri" w:eastAsia="Calibri" w:hAnsi="Calibri" w:cs="Times New Roman"/>
+        </w:rPr>
+      </w:pPr>
+      <w:r>
+        <w:t>Fork length measurements to nearest mm taken for Chinook (50 randomly selected of each run type, run determined by Greene 1992 Length-at-Date chart), Steelhead (first 50), and non-salmonids (up to 20).</w:t>
       </w:r>
     </w:p>
     <w:p>
@@ -526,78 +381,13 @@
     </w:p>
     <w:p>
       <w:pPr>
-        <w:pStyle w:val="ListParagraph"/>
-        <w:numPr>
-          <w:ilvl w:val="0"/>
-          <w:numId w:val="5"/>
-        </w:numPr>
-        <w:spacing w:after="0" w:line="240" w:lineRule="auto"/>
-        <w:ind w:left="540"/>
-        <w:textAlignment w:val="baseline"/>
-        <w:rPr>
-          <w:rFonts w:ascii="Calibri" w:eastAsia="Calibri" w:hAnsi="Calibri" w:cs="Times New Roman"/>
-        </w:rPr>
-      </w:pPr>
-      <w:r>
-        <w:rPr>
-          <w:rFonts w:ascii="Calibri" w:eastAsia="Calibri" w:hAnsi="Calibri" w:cs="Times New Roman"/>
-        </w:rPr>
-        <w:t>All fish not measured are plus counted by hand.  </w:t>
-      </w:r>
-    </w:p>
-    <w:p>
-      <w:pPr>
-        <w:pStyle w:val="ListParagraph"/>
-        <w:numPr>
-          <w:ilvl w:val="0"/>
-          <w:numId w:val="5"/>
-        </w:numPr>
-        <w:spacing w:after="0" w:line="240" w:lineRule="auto"/>
-        <w:ind w:left="540"/>
-        <w:textAlignment w:val="baseline"/>
-        <w:rPr>
-          <w:rFonts w:ascii="Calibri" w:eastAsia="Calibri" w:hAnsi="Calibri" w:cs="Times New Roman"/>
-        </w:rPr>
-      </w:pPr>
-      <w:r>
-        <w:rPr>
-          <w:rFonts w:ascii="Calibri" w:eastAsia="Calibri" w:hAnsi="Calibri" w:cs="Times New Roman"/>
-        </w:rPr>
-        <w:t>If juvenile salmon are highly abundant</w:t>
-      </w:r>
-      <w:r>
-        <w:rPr>
-          <w:rFonts w:ascii="Calibri" w:eastAsia="Calibri" w:hAnsi="Calibri" w:cs="Times New Roman"/>
-        </w:rPr>
-        <w:t xml:space="preserve"> (5,000+)</w:t>
-      </w:r>
-      <w:r>
-        <w:rPr>
-          <w:rFonts w:ascii="Calibri" w:eastAsia="Calibri" w:hAnsi="Calibri" w:cs="Times New Roman"/>
-        </w:rPr>
-        <w:t>, a simple volume displacement method is used to speed up processing</w:t>
-      </w:r>
-      <w:r>
-        <w:rPr>
-          <w:rFonts w:ascii="Calibri" w:eastAsia="Calibri" w:hAnsi="Calibri" w:cs="Times New Roman"/>
-        </w:rPr>
-        <w:t>.</w:t>
-      </w:r>
-    </w:p>
-    <w:p>
-      <w:pPr>
-        <w:pStyle w:val="ListParagraph"/>
-        <w:numPr>
-          <w:ilvl w:val="0"/>
-          <w:numId w:val="5"/>
-        </w:numPr>
-        <w:spacing w:after="0" w:line="240" w:lineRule="auto"/>
-        <w:ind w:left="540"/>
-        <w:textAlignment w:val="baseline"/>
-        <w:rPr>
-          <w:rFonts w:ascii="Calibri" w:eastAsia="Calibri" w:hAnsi="Calibri" w:cs="Times New Roman"/>
-        </w:rPr>
-      </w:pPr>
+        <w:rPr>
+          <w:rFonts w:ascii="Calibri" w:eastAsia="Calibri" w:hAnsi="Calibri" w:cs="Times New Roman"/>
+        </w:rPr>
+      </w:pPr>
+      <w:r>
+        <w:t xml:space="preserve">All fish not measured are plus counted by hand. If juvenile salmon are highly abundant (5,000+), a simple volume displacement method is used to speed up processing. </w:t>
+      </w:r>
       <w:r>
         <w:rPr>
           <w:rFonts w:ascii="Calibri" w:eastAsia="Calibri" w:hAnsi="Calibri" w:cs="Times New Roman"/>
@@ -626,13 +416,7 @@
     </w:p>
     <w:p>
       <w:pPr>
-        <w:pStyle w:val="ListParagraph"/>
-        <w:numPr>
-          <w:ilvl w:val="0"/>
-          <w:numId w:val="5"/>
-        </w:numPr>
         <w:spacing w:after="0" w:line="240" w:lineRule="auto"/>
-        <w:ind w:left="540"/>
         <w:textAlignment w:val="baseline"/>
         <w:rPr>
           <w:rFonts w:ascii="Calibri" w:eastAsia="Calibri" w:hAnsi="Calibri" w:cs="Times New Roman"/>
@@ -662,21 +446,12 @@
         </w:rPr>
         <w:t>. When the catch of wild emigrants is too low for viable efficiency releases, Feather River Hatchery fish can be used as surrogates.</w:t>
       </w:r>
-    </w:p>
-    <w:p>
-      <w:pPr>
-        <w:pStyle w:val="ListParagraph"/>
-        <w:numPr>
-          <w:ilvl w:val="0"/>
-          <w:numId w:val="5"/>
-        </w:numPr>
-        <w:spacing w:after="0" w:line="240" w:lineRule="auto"/>
-        <w:ind w:left="540"/>
-        <w:textAlignment w:val="baseline"/>
-        <w:rPr>
-          <w:rFonts w:ascii="Calibri" w:eastAsia="Calibri" w:hAnsi="Calibri" w:cs="Times New Roman"/>
-        </w:rPr>
-      </w:pPr>
+      <w:r>
+        <w:rPr>
+          <w:rFonts w:ascii="Calibri" w:eastAsia="Calibri" w:hAnsi="Calibri" w:cs="Times New Roman"/>
+        </w:rPr>
+        <w:t xml:space="preserve"> </w:t>
+      </w:r>
       <w:r>
         <w:rPr>
           <w:rFonts w:ascii="Calibri" w:eastAsia="Calibri" w:hAnsi="Calibri" w:cs="Times New Roman"/>
@@ -711,13 +486,7 @@
         <w:rPr>
           <w:rFonts w:ascii="Calibri" w:eastAsia="Calibri" w:hAnsi="Calibri" w:cs="Times New Roman"/>
         </w:rPr>
-        <w:t xml:space="preserve"> across variable flow and environmental conditions </w:t>
-      </w:r>
-      <w:r>
-        <w:rPr>
-          <w:rFonts w:ascii="Calibri" w:eastAsia="Calibri" w:hAnsi="Calibri" w:cs="Times New Roman"/>
-        </w:rPr>
-        <w:t>as catch totals</w:t>
+        <w:t xml:space="preserve"> across variable flow and environmental conditions as catch totals</w:t>
       </w:r>
       <w:r>
         <w:rPr>
@@ -735,72 +504,32 @@
         <w:rPr>
           <w:rFonts w:ascii="Calibri" w:eastAsia="Calibri" w:hAnsi="Calibri" w:cs="Times New Roman"/>
         </w:rPr>
-        <w:t> </w:t>
-      </w:r>
-    </w:p>
-    <w:p>
-      <w:pPr>
-        <w:pStyle w:val="ListParagraph"/>
-        <w:numPr>
-          <w:ilvl w:val="0"/>
-          <w:numId w:val="5"/>
-        </w:numPr>
-        <w:spacing w:after="0" w:line="240" w:lineRule="auto"/>
-        <w:ind w:left="540"/>
-        <w:textAlignment w:val="baseline"/>
-        <w:rPr>
-          <w:rFonts w:ascii="Calibri" w:eastAsia="Calibri" w:hAnsi="Calibri" w:cs="Times New Roman"/>
-        </w:rPr>
-      </w:pPr>
-      <w:r>
-        <w:rPr>
-          <w:rFonts w:ascii="Calibri" w:eastAsia="Calibri" w:hAnsi="Calibri" w:cs="Times New Roman"/>
-        </w:rPr>
-        <w:t>A minimum of 3 consecutive days of fishing after the release date is required for a release to be included in analysis</w:t>
-      </w:r>
-      <w:r>
-        <w:rPr>
-          <w:rFonts w:ascii="Calibri" w:eastAsia="Calibri" w:hAnsi="Calibri" w:cs="Times New Roman"/>
-        </w:rPr>
-        <w:t>.</w:t>
-      </w:r>
-    </w:p>
-    <w:p>
-      <w:pPr>
-        <w:pStyle w:val="ListParagraph"/>
-        <w:numPr>
-          <w:ilvl w:val="0"/>
-          <w:numId w:val="5"/>
-        </w:numPr>
-        <w:spacing w:after="0" w:line="240" w:lineRule="auto"/>
-        <w:ind w:left="540"/>
-        <w:textAlignment w:val="baseline"/>
-        <w:rPr>
-          <w:rFonts w:ascii="Calibri" w:eastAsia="Calibri" w:hAnsi="Calibri" w:cs="Times New Roman"/>
-        </w:rPr>
-      </w:pPr>
-      <w:r>
-        <w:rPr>
-          <w:rFonts w:ascii="Calibri" w:eastAsia="Calibri" w:hAnsi="Calibri" w:cs="Times New Roman"/>
-        </w:rPr>
-        <w:lastRenderedPageBreak/>
-        <w:t>Mortality between the release point and the trap is assumed to be negligible.  </w:t>
-      </w:r>
-    </w:p>
-    <w:p>
-      <w:pPr>
-        <w:pStyle w:val="ListParagraph"/>
-        <w:numPr>
-          <w:ilvl w:val="0"/>
-          <w:numId w:val="5"/>
-        </w:numPr>
-        <w:spacing w:after="0" w:line="240" w:lineRule="auto"/>
-        <w:ind w:left="540"/>
-        <w:textAlignment w:val="baseline"/>
-        <w:rPr>
-          <w:rFonts w:ascii="Calibri" w:eastAsia="Calibri" w:hAnsi="Calibri" w:cs="Times New Roman"/>
-        </w:rPr>
-      </w:pPr>
+        <w:t xml:space="preserve"> </w:t>
+      </w:r>
+      <w:r>
+        <w:rPr>
+          <w:rFonts w:ascii="Calibri" w:eastAsia="Calibri" w:hAnsi="Calibri" w:cs="Times New Roman"/>
+        </w:rPr>
+        <w:t>A minimum of 3 consecutive days of fishing after the release date is required for a release to be included in analysis.</w:t>
+      </w:r>
+      <w:r>
+        <w:rPr>
+          <w:rFonts w:ascii="Calibri" w:eastAsia="Calibri" w:hAnsi="Calibri" w:cs="Times New Roman"/>
+        </w:rPr>
+        <w:t xml:space="preserve"> </w:t>
+      </w:r>
+      <w:r>
+        <w:rPr>
+          <w:rFonts w:ascii="Calibri" w:eastAsia="Calibri" w:hAnsi="Calibri" w:cs="Times New Roman"/>
+        </w:rPr>
+        <w:t>Mortality between the release point and the trap is assumed to be negligible.</w:t>
+      </w:r>
+      <w:r>
+        <w:rPr>
+          <w:rFonts w:ascii="Calibri" w:eastAsia="Calibri" w:hAnsi="Calibri" w:cs="Times New Roman"/>
+        </w:rPr>
+        <w:t xml:space="preserve"> </w:t>
+      </w:r>
       <w:r>
         <w:rPr>
           <w:rFonts w:ascii="Calibri" w:eastAsia="Calibri" w:hAnsi="Calibri" w:cs="Times New Roman"/>
@@ -858,13 +587,7 @@
     </w:p>
     <w:p>
       <w:pPr>
-        <w:pStyle w:val="ListParagraph"/>
-        <w:numPr>
-          <w:ilvl w:val="0"/>
-          <w:numId w:val="5"/>
-        </w:numPr>
         <w:spacing w:after="0" w:line="240" w:lineRule="auto"/>
-        <w:ind w:left="540"/>
         <w:textAlignment w:val="baseline"/>
         <w:rPr>
           <w:rFonts w:ascii="Calibri" w:eastAsia="Calibri" w:hAnsi="Calibri" w:cs="Times New Roman"/>
@@ -874,86 +597,15 @@
         <w:rPr>
           <w:rFonts w:ascii="Calibri" w:eastAsia="Calibri" w:hAnsi="Calibri" w:cs="Times New Roman"/>
         </w:rPr>
-        <w:t>Fish are marked with a colored Vis</w:t>
-      </w:r>
-      <w:r>
-        <w:rPr>
-          <w:rFonts w:ascii="Calibri" w:eastAsia="Calibri" w:hAnsi="Calibri" w:cs="Times New Roman"/>
-        </w:rPr>
-        <w:t xml:space="preserve">ible </w:t>
-      </w:r>
-      <w:r>
-        <w:rPr>
-          <w:rFonts w:ascii="Calibri" w:eastAsia="Calibri" w:hAnsi="Calibri" w:cs="Times New Roman"/>
-        </w:rPr>
-        <w:t>Implant Elastomer (VIE), and/or a Bismar</w:t>
-      </w:r>
-      <w:r>
-        <w:rPr>
-          <w:rFonts w:ascii="Calibri" w:eastAsia="Calibri" w:hAnsi="Calibri" w:cs="Times New Roman"/>
-        </w:rPr>
-        <w:t>c</w:t>
-      </w:r>
-      <w:r>
-        <w:rPr>
-          <w:rFonts w:ascii="Calibri" w:eastAsia="Calibri" w:hAnsi="Calibri" w:cs="Times New Roman"/>
-        </w:rPr>
-        <w:t>k brown Y (BBY) whole body stain</w:t>
-      </w:r>
-      <w:r>
-        <w:rPr>
-          <w:rFonts w:ascii="Calibri" w:eastAsia="Calibri" w:hAnsi="Calibri" w:cs="Times New Roman"/>
-        </w:rPr>
-        <w:t>.</w:t>
-      </w:r>
-      <w:r>
-        <w:rPr>
-          <w:rFonts w:ascii="Calibri" w:eastAsia="Calibri" w:hAnsi="Calibri" w:cs="Times New Roman"/>
-        </w:rPr>
-        <w:t> </w:t>
-      </w:r>
-    </w:p>
-    <w:p>
-      <w:pPr>
-        <w:pStyle w:val="ListParagraph"/>
-        <w:numPr>
-          <w:ilvl w:val="0"/>
-          <w:numId w:val="5"/>
-        </w:numPr>
-        <w:spacing w:after="0" w:line="240" w:lineRule="auto"/>
-        <w:ind w:left="540"/>
-        <w:textAlignment w:val="baseline"/>
-        <w:rPr>
-          <w:rFonts w:ascii="Calibri" w:eastAsia="Calibri" w:hAnsi="Calibri" w:cs="Times New Roman"/>
-        </w:rPr>
-      </w:pPr>
-      <w:r>
-        <w:rPr>
-          <w:rFonts w:ascii="Calibri" w:eastAsia="Calibri" w:hAnsi="Calibri" w:cs="Times New Roman"/>
-        </w:rPr>
-        <w:t>Elastomer colors and/or marking locations on the fish are</w:t>
-      </w:r>
-      <w:r>
-        <w:rPr>
-          <w:rFonts w:ascii="Calibri" w:eastAsia="Calibri" w:hAnsi="Calibri" w:cs="Times New Roman"/>
-        </w:rPr>
-        <w:t xml:space="preserve"> used to create unique marks.</w:t>
-      </w:r>
-    </w:p>
-    <w:p>
-      <w:pPr>
-        <w:pStyle w:val="ListParagraph"/>
-        <w:numPr>
-          <w:ilvl w:val="0"/>
-          <w:numId w:val="5"/>
-        </w:numPr>
-        <w:spacing w:after="0" w:line="240" w:lineRule="auto"/>
-        <w:ind w:left="540"/>
-        <w:textAlignment w:val="baseline"/>
-        <w:rPr>
-          <w:rFonts w:ascii="Calibri" w:eastAsia="Calibri" w:hAnsi="Calibri" w:cs="Times New Roman"/>
-        </w:rPr>
-      </w:pPr>
+        <w:lastRenderedPageBreak/>
+        <w:t>Fish are marked with a colored Visible Implant Elastomer (VIE), and/or a Bismarck brown Y (BBY) whole body stain. Elastomer colors and/or marking locations on the fish are used to create unique marks.</w:t>
+      </w:r>
+      <w:r>
+        <w:rPr>
+          <w:rFonts w:ascii="Calibri" w:eastAsia="Calibri" w:hAnsi="Calibri" w:cs="Times New Roman"/>
+        </w:rPr>
+        <w:t xml:space="preserve"> </w:t>
+      </w:r>
       <w:r>
         <w:rPr>
           <w:rFonts w:ascii="Calibri" w:eastAsia="Calibri" w:hAnsi="Calibri" w:cs="Times New Roman"/>

</xml_diff>

<commit_message>
update methods with caveat about run
</commit_message>
<xml_diff>
--- a/data-raw/metadata/methods.docx
+++ b/data-raw/metadata/methods.docx
@@ -336,6 +336,19 @@
           <w:rFonts w:ascii="Calibri" w:eastAsia="Calibri" w:hAnsi="Calibri" w:cs="Times New Roman"/>
         </w:rPr>
         <w:t>Efforts are made to ensure welfare of fish is maintained during capture and handling; however, fish may be affected by other pathogens and disease which may increase the possibility of mortality.</w:t>
+      </w:r>
+      <w:r>
+        <w:rPr>
+          <w:rFonts w:ascii="Calibri" w:eastAsia="Calibri" w:hAnsi="Calibri" w:cs="Times New Roman"/>
+        </w:rPr>
+        <w:t xml:space="preserve"> </w:t>
+      </w:r>
+      <w:r>
+        <w:rPr>
+          <w:rFonts w:cstheme="minorHAnsi"/>
+          <w:color w:val="000000" w:themeColor="text1"/>
+        </w:rPr>
+        <w:t>Run assignments in the historical data may be inconsistent with contemporary methods for assigning run.</w:t>
       </w:r>
     </w:p>
     <w:p>

</xml_diff>

<commit_message>
delete extra files; push to production:
</commit_message>
<xml_diff>
--- a/data-raw/metadata/methods.docx
+++ b/data-raw/metadata/methods.docx
@@ -1,6 +1,6 @@
 
 <file path=word/document.xml><?xml version="1.0" encoding="utf-8"?>
-<w:document xmlns:wpc="http://schemas.microsoft.com/office/word/2010/wordprocessingCanvas" xmlns:cx="http://schemas.microsoft.com/office/drawing/2014/chartex" xmlns:cx1="http://schemas.microsoft.com/office/drawing/2015/9/8/chartex" xmlns:cx2="http://schemas.microsoft.com/office/drawing/2015/10/21/chartex" xmlns:cx3="http://schemas.microsoft.com/office/drawing/2016/5/9/chartex" xmlns:cx4="http://schemas.microsoft.com/office/drawing/2016/5/10/chartex" xmlns:cx5="http://schemas.microsoft.com/office/drawing/2016/5/11/chartex" xmlns:cx6="http://schemas.microsoft.com/office/drawing/2016/5/12/chartex" xmlns:cx7="http://schemas.microsoft.com/office/drawing/2016/5/13/chartex" xmlns:cx8="http://schemas.microsoft.com/office/drawing/2016/5/14/chartex" xmlns:mc="http://schemas.openxmlformats.org/markup-compatibility/2006" xmlns:aink="http://schemas.microsoft.com/office/drawing/2016/ink" xmlns:am3d="http://schemas.microsoft.com/office/drawing/2017/model3d" xmlns:o="urn:schemas-microsoft-com:office:office" xmlns:oel="http://schemas.microsoft.com/office/2019/extlst" xmlns:r="http://schemas.openxmlformats.org/officeDocument/2006/relationships" xmlns:m="http://schemas.openxmlformats.org/officeDocument/2006/math" xmlns:v="urn:schemas-microsoft-com:vml" xmlns:wp14="http://schemas.microsoft.com/office/word/2010/wordprocessingDrawing" xmlns:wp="http://schemas.openxmlformats.org/drawingml/2006/wordprocessingDrawing" xmlns:w10="urn:schemas-microsoft-com:office:word" xmlns:w="http://schemas.openxmlformats.org/wordprocessingml/2006/main" xmlns:w14="http://schemas.microsoft.com/office/word/2010/wordml" xmlns:w15="http://schemas.microsoft.com/office/word/2012/wordml" xmlns:w16cex="http://schemas.microsoft.com/office/word/2018/wordml/cex" xmlns:w16cid="http://schemas.microsoft.com/office/word/2016/wordml/cid" xmlns:w16="http://schemas.microsoft.com/office/word/2018/wordml" xmlns:w16sdtdh="http://schemas.microsoft.com/office/word/2020/wordml/sdtdatahash" xmlns:w16se="http://schemas.microsoft.com/office/word/2015/wordml/symex" xmlns:wpg="http://schemas.microsoft.com/office/word/2010/wordprocessingGroup" xmlns:wpi="http://schemas.microsoft.com/office/word/2010/wordprocessingInk" xmlns:wne="http://schemas.microsoft.com/office/word/2006/wordml" xmlns:wps="http://schemas.microsoft.com/office/word/2010/wordprocessingShape" mc:Ignorable="w14 w15 w16se w16cid w16 w16cex w16sdtdh wp14">
+<w:document xmlns:wpc="http://schemas.microsoft.com/office/word/2010/wordprocessingCanvas" xmlns:cx="http://schemas.microsoft.com/office/drawing/2014/chartex" xmlns:cx1="http://schemas.microsoft.com/office/drawing/2015/9/8/chartex" xmlns:cx2="http://schemas.microsoft.com/office/drawing/2015/10/21/chartex" xmlns:cx3="http://schemas.microsoft.com/office/drawing/2016/5/9/chartex" xmlns:cx4="http://schemas.microsoft.com/office/drawing/2016/5/10/chartex" xmlns:cx5="http://schemas.microsoft.com/office/drawing/2016/5/11/chartex" xmlns:cx6="http://schemas.microsoft.com/office/drawing/2016/5/12/chartex" xmlns:cx7="http://schemas.microsoft.com/office/drawing/2016/5/13/chartex" xmlns:cx8="http://schemas.microsoft.com/office/drawing/2016/5/14/chartex" xmlns:mc="http://schemas.openxmlformats.org/markup-compatibility/2006" xmlns:aink="http://schemas.microsoft.com/office/drawing/2016/ink" xmlns:am3d="http://schemas.microsoft.com/office/drawing/2017/model3d" xmlns:o="urn:schemas-microsoft-com:office:office" xmlns:oel="http://schemas.microsoft.com/office/2019/extlst" xmlns:r="http://schemas.openxmlformats.org/officeDocument/2006/relationships" xmlns:m="http://schemas.openxmlformats.org/officeDocument/2006/math" xmlns:v="urn:schemas-microsoft-com:vml" xmlns:wp14="http://schemas.microsoft.com/office/word/2010/wordprocessingDrawing" xmlns:wp="http://schemas.openxmlformats.org/drawingml/2006/wordprocessingDrawing" xmlns:w10="urn:schemas-microsoft-com:office:word" xmlns:w="http://schemas.openxmlformats.org/wordprocessingml/2006/main" xmlns:w14="http://schemas.microsoft.com/office/word/2010/wordml" xmlns:w15="http://schemas.microsoft.com/office/word/2012/wordml" xmlns:w16cex="http://schemas.microsoft.com/office/word/2018/wordml/cex" xmlns:w16cid="http://schemas.microsoft.com/office/word/2016/wordml/cid" xmlns:w16="http://schemas.microsoft.com/office/word/2018/wordml" xmlns:w16du="http://schemas.microsoft.com/office/word/2023/wordml/word16du" xmlns:w16sdtdh="http://schemas.microsoft.com/office/word/2020/wordml/sdtdatahash" xmlns:w16sdtfl="http://schemas.microsoft.com/office/word/2024/wordml/sdtformatlock" xmlns:w16se="http://schemas.microsoft.com/office/word/2015/wordml/symex" xmlns:wpg="http://schemas.microsoft.com/office/word/2010/wordprocessingGroup" xmlns:wpi="http://schemas.microsoft.com/office/word/2010/wordprocessingInk" xmlns:wne="http://schemas.microsoft.com/office/word/2006/wordml" xmlns:wps="http://schemas.microsoft.com/office/word/2010/wordprocessingShape" mc:Ignorable="w14 w15 w16se w16cid w16 w16cex w16sdtdh w16sdtfl w16du wp14">
   <w:body>
     <w:p>
       <w:pPr>
@@ -566,7 +566,7 @@
         <w:spacing w:after="0" w:line="240" w:lineRule="auto"/>
         <w:textAlignment w:val="baseline"/>
         <w:rPr>
-          <w:rFonts w:ascii="Calibri" w:eastAsia="Calibri" w:hAnsi="Calibri" w:cs="Times New Roman"/>
+          <w:rFonts w:ascii="Calibri" w:eastAsia="Calibri" w:hAnsi="Calibri"/>
         </w:rPr>
       </w:pPr>
       <w:r>
@@ -574,8 +574,90 @@
           <w:rFonts w:ascii="Calibri" w:eastAsia="Calibri" w:hAnsi="Calibri" w:cs="Times New Roman"/>
         </w:rPr>
         <w:lastRenderedPageBreak/>
-        <w:t xml:space="preserve">Note: data within the current year’s monitoring season are considered provisional. </w:t>
-      </w:r>
+        <w:t xml:space="preserve">Note: </w:t>
+      </w:r>
+    </w:p>
+    <w:p>
+      <w:pPr>
+        <w:spacing w:after="0" w:line="240" w:lineRule="auto"/>
+        <w:textAlignment w:val="baseline"/>
+        <w:rPr>
+          <w:rFonts w:ascii="Calibri" w:eastAsia="Calibri" w:hAnsi="Calibri" w:cs="Times New Roman"/>
+        </w:rPr>
+      </w:pPr>
+    </w:p>
+    <w:p>
+      <w:pPr>
+        <w:pStyle w:val="ListParagraph"/>
+        <w:numPr>
+          <w:ilvl w:val="0"/>
+          <w:numId w:val="6"/>
+        </w:numPr>
+        <w:spacing w:after="0" w:line="240" w:lineRule="auto"/>
+        <w:textAlignment w:val="baseline"/>
+        <w:rPr>
+          <w:rFonts w:ascii="Calibri" w:eastAsia="Calibri" w:hAnsi="Calibri" w:cs="Times New Roman"/>
+        </w:rPr>
+      </w:pPr>
+      <w:r>
+        <w:rPr>
+          <w:rFonts w:ascii="Calibri" w:eastAsia="Calibri" w:hAnsi="Calibri" w:cs="Times New Roman"/>
+        </w:rPr>
+        <w:t>D</w:t>
+      </w:r>
+      <w:r>
+        <w:rPr>
+          <w:rFonts w:ascii="Calibri" w:eastAsia="Calibri" w:hAnsi="Calibri" w:cs="Times New Roman"/>
+        </w:rPr>
+        <w:t>ata within the current year’s monitoring season are considered provisional</w:t>
+      </w:r>
+      <w:r>
+        <w:rPr>
+          <w:rFonts w:ascii="Calibri" w:eastAsia="Calibri" w:hAnsi="Calibri" w:cs="Times New Roman"/>
+        </w:rPr>
+        <w:t>.</w:t>
+      </w:r>
+    </w:p>
+    <w:p>
+      <w:pPr>
+        <w:pStyle w:val="ListParagraph"/>
+        <w:numPr>
+          <w:ilvl w:val="0"/>
+          <w:numId w:val="6"/>
+        </w:numPr>
+        <w:spacing w:after="0" w:line="240" w:lineRule="auto"/>
+        <w:textAlignment w:val="baseline"/>
+        <w:rPr>
+          <w:rFonts w:ascii="Calibri" w:eastAsia="Calibri" w:hAnsi="Calibri" w:cs="Times New Roman"/>
+        </w:rPr>
+      </w:pPr>
+      <w:r>
+        <w:rPr>
+          <w:rFonts w:ascii="Calibri" w:eastAsia="Calibri" w:hAnsi="Calibri"/>
+        </w:rPr>
+        <w:t>D</w:t>
+      </w:r>
+      <w:r>
+        <w:rPr>
+          <w:rFonts w:ascii="Calibri" w:eastAsia="Calibri" w:hAnsi="Calibri"/>
+        </w:rPr>
+        <w:t>ata from the current year are uploaded as csvs. Full data files are available in the zip file</w:t>
+      </w:r>
+      <w:r>
+        <w:rPr>
+          <w:rFonts w:ascii="Calibri" w:eastAsia="Calibri" w:hAnsi="Calibri"/>
+        </w:rPr>
+        <w:t>.</w:t>
+      </w:r>
+    </w:p>
+    <w:p>
+      <w:pPr>
+        <w:spacing w:after="0" w:line="240" w:lineRule="auto"/>
+        <w:textAlignment w:val="baseline"/>
+        <w:rPr>
+          <w:rFonts w:ascii="Calibri" w:eastAsia="Calibri" w:hAnsi="Calibri" w:cs="Times New Roman"/>
+        </w:rPr>
+      </w:pPr>
     </w:p>
     <w:sectPr>
       <w:pgSz w:w="12240" w:h="15840"/>
@@ -588,7 +670,7 @@
 </file>
 
 <file path=word/numbering.xml><?xml version="1.0" encoding="utf-8"?>
-<w:numbering xmlns:wpc="http://schemas.microsoft.com/office/word/2010/wordprocessingCanvas" xmlns:cx="http://schemas.microsoft.com/office/drawing/2014/chartex" xmlns:cx1="http://schemas.microsoft.com/office/drawing/2015/9/8/chartex" xmlns:cx2="http://schemas.microsoft.com/office/drawing/2015/10/21/chartex" xmlns:cx3="http://schemas.microsoft.com/office/drawing/2016/5/9/chartex" xmlns:cx4="http://schemas.microsoft.com/office/drawing/2016/5/10/chartex" xmlns:cx5="http://schemas.microsoft.com/office/drawing/2016/5/11/chartex" xmlns:cx6="http://schemas.microsoft.com/office/drawing/2016/5/12/chartex" xmlns:cx7="http://schemas.microsoft.com/office/drawing/2016/5/13/chartex" xmlns:cx8="http://schemas.microsoft.com/office/drawing/2016/5/14/chartex" xmlns:mc="http://schemas.openxmlformats.org/markup-compatibility/2006" xmlns:aink="http://schemas.microsoft.com/office/drawing/2016/ink" xmlns:am3d="http://schemas.microsoft.com/office/drawing/2017/model3d" xmlns:o="urn:schemas-microsoft-com:office:office" xmlns:oel="http://schemas.microsoft.com/office/2019/extlst" xmlns:r="http://schemas.openxmlformats.org/officeDocument/2006/relationships" xmlns:m="http://schemas.openxmlformats.org/officeDocument/2006/math" xmlns:v="urn:schemas-microsoft-com:vml" xmlns:wp14="http://schemas.microsoft.com/office/word/2010/wordprocessingDrawing" xmlns:wp="http://schemas.openxmlformats.org/drawingml/2006/wordprocessingDrawing" xmlns:w10="urn:schemas-microsoft-com:office:word" xmlns:w="http://schemas.openxmlformats.org/wordprocessingml/2006/main" xmlns:w14="http://schemas.microsoft.com/office/word/2010/wordml" xmlns:w15="http://schemas.microsoft.com/office/word/2012/wordml" xmlns:w16cex="http://schemas.microsoft.com/office/word/2018/wordml/cex" xmlns:w16cid="http://schemas.microsoft.com/office/word/2016/wordml/cid" xmlns:w16="http://schemas.microsoft.com/office/word/2018/wordml" xmlns:w16sdtdh="http://schemas.microsoft.com/office/word/2020/wordml/sdtdatahash" xmlns:w16se="http://schemas.microsoft.com/office/word/2015/wordml/symex" xmlns:wpg="http://schemas.microsoft.com/office/word/2010/wordprocessingGroup" xmlns:wpi="http://schemas.microsoft.com/office/word/2010/wordprocessingInk" xmlns:wne="http://schemas.microsoft.com/office/word/2006/wordml" xmlns:wps="http://schemas.microsoft.com/office/word/2010/wordprocessingShape" mc:Ignorable="w14 w15 w16se w16cid w16 w16cex w16sdtdh wp14">
+<w:numbering xmlns:wpc="http://schemas.microsoft.com/office/word/2010/wordprocessingCanvas" xmlns:cx="http://schemas.microsoft.com/office/drawing/2014/chartex" xmlns:cx1="http://schemas.microsoft.com/office/drawing/2015/9/8/chartex" xmlns:cx2="http://schemas.microsoft.com/office/drawing/2015/10/21/chartex" xmlns:cx3="http://schemas.microsoft.com/office/drawing/2016/5/9/chartex" xmlns:cx4="http://schemas.microsoft.com/office/drawing/2016/5/10/chartex" xmlns:cx5="http://schemas.microsoft.com/office/drawing/2016/5/11/chartex" xmlns:cx6="http://schemas.microsoft.com/office/drawing/2016/5/12/chartex" xmlns:cx7="http://schemas.microsoft.com/office/drawing/2016/5/13/chartex" xmlns:cx8="http://schemas.microsoft.com/office/drawing/2016/5/14/chartex" xmlns:mc="http://schemas.openxmlformats.org/markup-compatibility/2006" xmlns:aink="http://schemas.microsoft.com/office/drawing/2016/ink" xmlns:am3d="http://schemas.microsoft.com/office/drawing/2017/model3d" xmlns:o="urn:schemas-microsoft-com:office:office" xmlns:oel="http://schemas.microsoft.com/office/2019/extlst" xmlns:r="http://schemas.openxmlformats.org/officeDocument/2006/relationships" xmlns:m="http://schemas.openxmlformats.org/officeDocument/2006/math" xmlns:v="urn:schemas-microsoft-com:vml" xmlns:wp14="http://schemas.microsoft.com/office/word/2010/wordprocessingDrawing" xmlns:wp="http://schemas.openxmlformats.org/drawingml/2006/wordprocessingDrawing" xmlns:w10="urn:schemas-microsoft-com:office:word" xmlns:w="http://schemas.openxmlformats.org/wordprocessingml/2006/main" xmlns:w14="http://schemas.microsoft.com/office/word/2010/wordml" xmlns:w15="http://schemas.microsoft.com/office/word/2012/wordml" xmlns:w16cex="http://schemas.microsoft.com/office/word/2018/wordml/cex" xmlns:w16cid="http://schemas.microsoft.com/office/word/2016/wordml/cid" xmlns:w16="http://schemas.microsoft.com/office/word/2018/wordml" xmlns:w16du="http://schemas.microsoft.com/office/word/2023/wordml/word16du" xmlns:w16sdtdh="http://schemas.microsoft.com/office/word/2020/wordml/sdtdatahash" xmlns:w16sdtfl="http://schemas.microsoft.com/office/word/2024/wordml/sdtformatlock" xmlns:w16se="http://schemas.microsoft.com/office/word/2015/wordml/symex" xmlns:wpg="http://schemas.microsoft.com/office/word/2010/wordprocessingGroup" xmlns:wpi="http://schemas.microsoft.com/office/word/2010/wordprocessingInk" xmlns:wne="http://schemas.microsoft.com/office/word/2006/wordml" xmlns:wps="http://schemas.microsoft.com/office/word/2010/wordprocessingShape" mc:Ignorable="w14 w15 w16se w16cid w16 w16cex w16sdtdh w16sdtfl w16du wp14">
   <w:abstractNum w:abstractNumId="0" w15:restartNumberingAfterBreak="0">
     <w:nsid w:val="31107324"/>
     <w:multiLevelType w:val="hybridMultilevel"/>
@@ -1148,6 +1230,119 @@
       <w:lvlJc w:val="left"/>
       <w:pPr>
         <w:ind w:left="6710" w:hanging="360"/>
+      </w:pPr>
+      <w:rPr>
+        <w:rFonts w:ascii="Wingdings" w:hAnsi="Wingdings" w:hint="default"/>
+      </w:rPr>
+    </w:lvl>
+  </w:abstractNum>
+  <w:abstractNum w:abstractNumId="5" w15:restartNumberingAfterBreak="0">
+    <w:nsid w:val="756D303D"/>
+    <w:multiLevelType w:val="hybridMultilevel"/>
+    <w:tmpl w:val="C5F26DB8"/>
+    <w:lvl w:ilvl="0" w:tplc="04090001">
+      <w:start w:val="1"/>
+      <w:numFmt w:val="bullet"/>
+      <w:lvlText w:val=""/>
+      <w:lvlJc w:val="left"/>
+      <w:pPr>
+        <w:ind w:left="720" w:hanging="360"/>
+      </w:pPr>
+      <w:rPr>
+        <w:rFonts w:ascii="Symbol" w:hAnsi="Symbol" w:hint="default"/>
+      </w:rPr>
+    </w:lvl>
+    <w:lvl w:ilvl="1" w:tplc="04090003" w:tentative="1">
+      <w:start w:val="1"/>
+      <w:numFmt w:val="bullet"/>
+      <w:lvlText w:val="o"/>
+      <w:lvlJc w:val="left"/>
+      <w:pPr>
+        <w:ind w:left="1440" w:hanging="360"/>
+      </w:pPr>
+      <w:rPr>
+        <w:rFonts w:ascii="Courier New" w:hAnsi="Courier New" w:cs="Courier New" w:hint="default"/>
+      </w:rPr>
+    </w:lvl>
+    <w:lvl w:ilvl="2" w:tplc="04090005" w:tentative="1">
+      <w:start w:val="1"/>
+      <w:numFmt w:val="bullet"/>
+      <w:lvlText w:val=""/>
+      <w:lvlJc w:val="left"/>
+      <w:pPr>
+        <w:ind w:left="2160" w:hanging="360"/>
+      </w:pPr>
+      <w:rPr>
+        <w:rFonts w:ascii="Wingdings" w:hAnsi="Wingdings" w:hint="default"/>
+      </w:rPr>
+    </w:lvl>
+    <w:lvl w:ilvl="3" w:tplc="04090001" w:tentative="1">
+      <w:start w:val="1"/>
+      <w:numFmt w:val="bullet"/>
+      <w:lvlText w:val=""/>
+      <w:lvlJc w:val="left"/>
+      <w:pPr>
+        <w:ind w:left="2880" w:hanging="360"/>
+      </w:pPr>
+      <w:rPr>
+        <w:rFonts w:ascii="Symbol" w:hAnsi="Symbol" w:hint="default"/>
+      </w:rPr>
+    </w:lvl>
+    <w:lvl w:ilvl="4" w:tplc="04090003" w:tentative="1">
+      <w:start w:val="1"/>
+      <w:numFmt w:val="bullet"/>
+      <w:lvlText w:val="o"/>
+      <w:lvlJc w:val="left"/>
+      <w:pPr>
+        <w:ind w:left="3600" w:hanging="360"/>
+      </w:pPr>
+      <w:rPr>
+        <w:rFonts w:ascii="Courier New" w:hAnsi="Courier New" w:cs="Courier New" w:hint="default"/>
+      </w:rPr>
+    </w:lvl>
+    <w:lvl w:ilvl="5" w:tplc="04090005" w:tentative="1">
+      <w:start w:val="1"/>
+      <w:numFmt w:val="bullet"/>
+      <w:lvlText w:val=""/>
+      <w:lvlJc w:val="left"/>
+      <w:pPr>
+        <w:ind w:left="4320" w:hanging="360"/>
+      </w:pPr>
+      <w:rPr>
+        <w:rFonts w:ascii="Wingdings" w:hAnsi="Wingdings" w:hint="default"/>
+      </w:rPr>
+    </w:lvl>
+    <w:lvl w:ilvl="6" w:tplc="04090001" w:tentative="1">
+      <w:start w:val="1"/>
+      <w:numFmt w:val="bullet"/>
+      <w:lvlText w:val=""/>
+      <w:lvlJc w:val="left"/>
+      <w:pPr>
+        <w:ind w:left="5040" w:hanging="360"/>
+      </w:pPr>
+      <w:rPr>
+        <w:rFonts w:ascii="Symbol" w:hAnsi="Symbol" w:hint="default"/>
+      </w:rPr>
+    </w:lvl>
+    <w:lvl w:ilvl="7" w:tplc="04090003" w:tentative="1">
+      <w:start w:val="1"/>
+      <w:numFmt w:val="bullet"/>
+      <w:lvlText w:val="o"/>
+      <w:lvlJc w:val="left"/>
+      <w:pPr>
+        <w:ind w:left="5760" w:hanging="360"/>
+      </w:pPr>
+      <w:rPr>
+        <w:rFonts w:ascii="Courier New" w:hAnsi="Courier New" w:cs="Courier New" w:hint="default"/>
+      </w:rPr>
+    </w:lvl>
+    <w:lvl w:ilvl="8" w:tplc="04090005" w:tentative="1">
+      <w:start w:val="1"/>
+      <w:numFmt w:val="bullet"/>
+      <w:lvlText w:val=""/>
+      <w:lvlJc w:val="left"/>
+      <w:pPr>
+        <w:ind w:left="6480" w:hanging="360"/>
       </w:pPr>
       <w:rPr>
         <w:rFonts w:ascii="Wingdings" w:hAnsi="Wingdings" w:hint="default"/>
@@ -1169,11 +1364,14 @@
   <w:num w:numId="5" w16cid:durableId="971404407">
     <w:abstractNumId w:val="0"/>
   </w:num>
+  <w:num w:numId="6" w16cid:durableId="1621759837">
+    <w:abstractNumId w:val="5"/>
+  </w:num>
 </w:numbering>
 </file>
 
 <file path=word/styles.xml><?xml version="1.0" encoding="utf-8"?>
-<w:styles xmlns:mc="http://schemas.openxmlformats.org/markup-compatibility/2006" xmlns:r="http://schemas.openxmlformats.org/officeDocument/2006/relationships" xmlns:w="http://schemas.openxmlformats.org/wordprocessingml/2006/main" xmlns:w14="http://schemas.microsoft.com/office/word/2010/wordml" xmlns:w15="http://schemas.microsoft.com/office/word/2012/wordml" xmlns:w16cex="http://schemas.microsoft.com/office/word/2018/wordml/cex" xmlns:w16cid="http://schemas.microsoft.com/office/word/2016/wordml/cid" xmlns:w16="http://schemas.microsoft.com/office/word/2018/wordml" xmlns:w16sdtdh="http://schemas.microsoft.com/office/word/2020/wordml/sdtdatahash" xmlns:w16se="http://schemas.microsoft.com/office/word/2015/wordml/symex" mc:Ignorable="w14 w15 w16se w16cid w16 w16cex w16sdtdh">
+<w:styles xmlns:mc="http://schemas.openxmlformats.org/markup-compatibility/2006" xmlns:r="http://schemas.openxmlformats.org/officeDocument/2006/relationships" xmlns:w="http://schemas.openxmlformats.org/wordprocessingml/2006/main" xmlns:w14="http://schemas.microsoft.com/office/word/2010/wordml" xmlns:w15="http://schemas.microsoft.com/office/word/2012/wordml" xmlns:w16cex="http://schemas.microsoft.com/office/word/2018/wordml/cex" xmlns:w16cid="http://schemas.microsoft.com/office/word/2016/wordml/cid" xmlns:w16="http://schemas.microsoft.com/office/word/2018/wordml" xmlns:w16du="http://schemas.microsoft.com/office/word/2023/wordml/word16du" xmlns:w16sdtdh="http://schemas.microsoft.com/office/word/2020/wordml/sdtdatahash" xmlns:w16sdtfl="http://schemas.microsoft.com/office/word/2024/wordml/sdtformatlock" xmlns:w16se="http://schemas.microsoft.com/office/word/2015/wordml/symex" mc:Ignorable="w14 w15 w16se w16cid w16 w16cex w16sdtdh w16sdtfl w16du">
   <w:docDefaults>
     <w:rPrDefault>
       <w:rPr>
@@ -1582,7 +1780,6 @@
   <w:style w:type="character" w:default="1" w:styleId="DefaultParagraphFont">
     <w:name w:val="Default Paragraph Font"/>
     <w:uiPriority w:val="1"/>
-    <w:semiHidden/>
     <w:unhideWhenUsed/>
   </w:style>
   <w:style w:type="table" w:default="1" w:styleId="TableNormal">
@@ -1698,6 +1895,19 @@
       <w:sz w:val="22"/>
       <w:szCs w:val="22"/>
       <w14:ligatures w14:val="none"/>
+    </w:rPr>
+  </w:style>
+  <w:style w:type="paragraph" w:styleId="NormalWeb">
+    <w:name w:val="Normal (Web)"/>
+    <w:basedOn w:val="Normal"/>
+    <w:uiPriority w:val="99"/>
+    <w:semiHidden/>
+    <w:unhideWhenUsed/>
+    <w:rsid w:val="00C706AB"/>
+    <w:rPr>
+      <w:rFonts w:ascii="Times New Roman" w:hAnsi="Times New Roman" w:cs="Times New Roman"/>
+      <w:sz w:val="24"/>
+      <w:szCs w:val="24"/>
     </w:rPr>
   </w:style>
 </w:styles>

</xml_diff>